<commit_message>
[taskGG][refactor]: credentials added, new window, unnecessary fields deleted
</commit_message>
<xml_diff>
--- a/src/main/resources/templates/template_GG.docx
+++ b/src/main/resources/templates/template_GG.docx
@@ -45,16 +45,37 @@
           <w:rFonts w:ascii="Times New Roman" w:hAnsi="Times New Roman" w:cs="Times New Roman"/>
           <w:sz w:val="28"/>
           <w:szCs w:val="28"/>
-        </w:rPr>
-      </w:pPr>
-      <w:r>
-        <w:rPr>
-          <w:rFonts w:ascii="Times New Roman" w:hAnsi="Times New Roman" w:cs="Times New Roman"/>
-          <w:sz w:val="28"/>
-          <w:szCs w:val="28"/>
-          <w:highlight w:val="yellow"/>
-        </w:rPr>
-        <w:t>Название объекта</w:t>
+          <w:lang w:val="en-US"/>
+        </w:rPr>
+      </w:pPr>
+      <w:r>
+        <w:rPr>
+          <w:rFonts w:ascii="Times New Roman" w:hAnsi="Times New Roman" w:cs="Times New Roman"/>
+          <w:sz w:val="28"/>
+          <w:szCs w:val="28"/>
+          <w:lang w:val="en-US"/>
+        </w:rPr>
+        <w:t>{{</w:t>
+      </w:r>
+      <w:proofErr w:type="spellStart"/>
+      <w:r>
+        <w:rPr>
+          <w:rFonts w:ascii="Times New Roman" w:hAnsi="Times New Roman" w:cs="Times New Roman"/>
+          <w:sz w:val="28"/>
+          <w:szCs w:val="28"/>
+          <w:lang w:val="en-US"/>
+        </w:rPr>
+        <w:t>objectName</w:t>
+      </w:r>
+      <w:proofErr w:type="spellEnd"/>
+      <w:r>
+        <w:rPr>
+          <w:rFonts w:ascii="Times New Roman" w:hAnsi="Times New Roman" w:cs="Times New Roman"/>
+          <w:sz w:val="28"/>
+          <w:szCs w:val="28"/>
+          <w:lang w:val="en-US"/>
+        </w:rPr>
+        <w:t>}}</w:t>
       </w:r>
     </w:p>
     <w:p>
@@ -82,16 +103,37 @@
           <w:rFonts w:ascii="Times New Roman" w:hAnsi="Times New Roman" w:cs="Times New Roman"/>
           <w:sz w:val="28"/>
           <w:szCs w:val="28"/>
-        </w:rPr>
-      </w:pPr>
-      <w:r>
-        <w:rPr>
-          <w:rFonts w:ascii="Times New Roman" w:hAnsi="Times New Roman" w:cs="Times New Roman"/>
-          <w:sz w:val="28"/>
-          <w:szCs w:val="28"/>
-          <w:highlight w:val="yellow"/>
-        </w:rPr>
-        <w:t>адрес</w:t>
+          <w:lang w:val="en-US"/>
+        </w:rPr>
+      </w:pPr>
+      <w:r>
+        <w:rPr>
+          <w:rFonts w:ascii="Times New Roman" w:hAnsi="Times New Roman" w:cs="Times New Roman"/>
+          <w:sz w:val="28"/>
+          <w:szCs w:val="28"/>
+          <w:lang w:val="en-US"/>
+        </w:rPr>
+        <w:t>{{</w:t>
+      </w:r>
+      <w:proofErr w:type="spellStart"/>
+      <w:r>
+        <w:rPr>
+          <w:rFonts w:ascii="Times New Roman" w:hAnsi="Times New Roman" w:cs="Times New Roman"/>
+          <w:sz w:val="28"/>
+          <w:szCs w:val="28"/>
+          <w:lang w:val="en-US"/>
+        </w:rPr>
+        <w:t>objectAddress</w:t>
+      </w:r>
+      <w:proofErr w:type="spellEnd"/>
+      <w:r>
+        <w:rPr>
+          <w:rFonts w:ascii="Times New Roman" w:hAnsi="Times New Roman" w:cs="Times New Roman"/>
+          <w:sz w:val="28"/>
+          <w:szCs w:val="28"/>
+          <w:lang w:val="en-US"/>
+        </w:rPr>
+        <w:t>}}</w:t>
       </w:r>
     </w:p>
     <w:p>
@@ -234,9 +276,73 @@
           <w:rFonts w:ascii="Times New Roman" w:hAnsi="Times New Roman" w:cs="Times New Roman"/>
           <w:sz w:val="28"/>
           <w:szCs w:val="28"/>
-          <w:highlight w:val="yellow"/>
-        </w:rPr>
-        <w:t>Должность кто провел расчет</w:t>
+        </w:rPr>
+        <w:t>{{</w:t>
+      </w:r>
+      <w:proofErr w:type="spellStart"/>
+      <w:r>
+        <w:rPr>
+          <w:rFonts w:ascii="Times New Roman" w:hAnsi="Times New Roman" w:cs="Times New Roman"/>
+          <w:sz w:val="28"/>
+          <w:szCs w:val="28"/>
+          <w:lang w:val="en-US"/>
+        </w:rPr>
+        <w:t>producerRank</w:t>
+      </w:r>
+      <w:proofErr w:type="spellEnd"/>
+      <w:r>
+        <w:rPr>
+          <w:rFonts w:ascii="Times New Roman" w:hAnsi="Times New Roman" w:cs="Times New Roman"/>
+          <w:sz w:val="28"/>
+          <w:szCs w:val="28"/>
+        </w:rPr>
+        <w:t>}}</w:t>
+      </w:r>
+    </w:p>
+    <w:p>
+      <w:pPr>
+        <w:spacing w:after="0" w:line="240" w:lineRule="auto"/>
+        <w:rPr>
+          <w:rFonts w:ascii="Times New Roman" w:hAnsi="Times New Roman" w:cs="Times New Roman"/>
+          <w:sz w:val="28"/>
+          <w:szCs w:val="28"/>
+        </w:rPr>
+      </w:pPr>
+      <w:r>
+        <w:rPr>
+          <w:rFonts w:ascii="Times New Roman" w:hAnsi="Times New Roman" w:cs="Times New Roman"/>
+          <w:sz w:val="28"/>
+          <w:szCs w:val="28"/>
+        </w:rPr>
+        <w:t xml:space="preserve">  </w:t>
+      </w:r>
+      <w:r>
+        <w:rPr>
+          <w:rFonts w:ascii="Times New Roman" w:hAnsi="Times New Roman" w:cs="Times New Roman"/>
+          <w:sz w:val="28"/>
+          <w:szCs w:val="28"/>
+        </w:rPr>
+        <w:t>{{</w:t>
+      </w:r>
+      <w:proofErr w:type="spellStart"/>
+      <w:r>
+        <w:rPr>
+          <w:rFonts w:ascii="Times New Roman" w:hAnsi="Times New Roman" w:cs="Times New Roman"/>
+          <w:sz w:val="28"/>
+          <w:szCs w:val="28"/>
+          <w:lang w:val="en-US"/>
+        </w:rPr>
+        <w:t>producerFio</w:t>
+      </w:r>
+      <w:proofErr w:type="spellEnd"/>
+      <w:proofErr w:type="gramStart"/>
+      <w:r>
+        <w:rPr>
+          <w:rFonts w:ascii="Times New Roman" w:hAnsi="Times New Roman" w:cs="Times New Roman"/>
+          <w:sz w:val="28"/>
+          <w:szCs w:val="28"/>
+        </w:rPr>
+        <w:t>}}</w:t>
       </w:r>
       <w:r>
         <w:rPr>
@@ -246,32 +352,47 @@
         </w:rPr>
         <w:t xml:space="preserve"> </w:t>
       </w:r>
-    </w:p>
-    <w:p>
-      <w:pPr>
-        <w:spacing w:after="0" w:line="240" w:lineRule="auto"/>
-        <w:rPr>
-          <w:rFonts w:ascii="Times New Roman" w:hAnsi="Times New Roman" w:cs="Times New Roman"/>
-          <w:sz w:val="28"/>
-          <w:szCs w:val="28"/>
-        </w:rPr>
-      </w:pPr>
-      <w:r>
-        <w:rPr>
-          <w:rFonts w:ascii="Times New Roman" w:hAnsi="Times New Roman" w:cs="Times New Roman"/>
-          <w:sz w:val="28"/>
-          <w:szCs w:val="28"/>
-          <w:highlight w:val="yellow"/>
-        </w:rPr>
-        <w:t>ФИО</w:t>
-      </w:r>
-      <w:r>
-        <w:rPr>
-          <w:rFonts w:ascii="Times New Roman" w:hAnsi="Times New Roman" w:cs="Times New Roman"/>
-          <w:sz w:val="28"/>
-          <w:szCs w:val="28"/>
-        </w:rPr>
-        <w:t xml:space="preserve">                                                                                  _________________</w:t>
+      <w:r>
+        <w:rPr>
+          <w:rFonts w:ascii="Times New Roman" w:hAnsi="Times New Roman" w:cs="Times New Roman"/>
+          <w:sz w:val="28"/>
+          <w:szCs w:val="28"/>
+        </w:rPr>
+        <w:t xml:space="preserve">  </w:t>
+      </w:r>
+      <w:proofErr w:type="gramEnd"/>
+      <w:r>
+        <w:rPr>
+          <w:rFonts w:ascii="Times New Roman" w:hAnsi="Times New Roman" w:cs="Times New Roman"/>
+          <w:sz w:val="28"/>
+          <w:szCs w:val="28"/>
+        </w:rPr>
+        <w:t xml:space="preserve">                                                                        </w:t>
+      </w:r>
+      <w:r>
+        <w:rPr>
+          <w:rFonts w:ascii="Times New Roman" w:hAnsi="Times New Roman" w:cs="Times New Roman"/>
+          <w:sz w:val="28"/>
+          <w:szCs w:val="28"/>
+        </w:rPr>
+        <w:t xml:space="preserve">                                                                             </w:t>
+      </w:r>
+      <w:r>
+        <w:rPr>
+          <w:rFonts w:ascii="Times New Roman" w:hAnsi="Times New Roman" w:cs="Times New Roman"/>
+          <w:sz w:val="28"/>
+          <w:szCs w:val="28"/>
+          <w:lang w:val="en-US"/>
+        </w:rPr>
+        <w:t xml:space="preserve">         </w:t>
+      </w:r>
+      <w:r>
+        <w:rPr>
+          <w:rFonts w:ascii="Times New Roman" w:hAnsi="Times New Roman" w:cs="Times New Roman"/>
+          <w:sz w:val="28"/>
+          <w:szCs w:val="28"/>
+        </w:rPr>
+        <w:t xml:space="preserve">   _________________</w:t>
       </w:r>
     </w:p>
     <w:p>
@@ -317,44 +438,72 @@
           <w:rFonts w:ascii="Times New Roman" w:hAnsi="Times New Roman" w:cs="Times New Roman"/>
           <w:sz w:val="28"/>
           <w:szCs w:val="28"/>
-          <w:highlight w:val="yellow"/>
-        </w:rPr>
-      </w:pPr>
-      <w:r>
-        <w:rPr>
-          <w:rFonts w:ascii="Times New Roman" w:hAnsi="Times New Roman" w:cs="Times New Roman"/>
-          <w:sz w:val="28"/>
-          <w:szCs w:val="28"/>
-          <w:highlight w:val="yellow"/>
-        </w:rPr>
-        <w:t xml:space="preserve">Должность кто принял </w:t>
-      </w:r>
-    </w:p>
-    <w:p>
-      <w:pPr>
-        <w:spacing w:after="0" w:line="240" w:lineRule="auto"/>
-        <w:rPr>
-          <w:rFonts w:ascii="Times New Roman" w:hAnsi="Times New Roman" w:cs="Times New Roman"/>
-          <w:sz w:val="28"/>
-          <w:szCs w:val="28"/>
-        </w:rPr>
-      </w:pPr>
-      <w:r>
-        <w:rPr>
-          <w:rFonts w:ascii="Times New Roman" w:hAnsi="Times New Roman" w:cs="Times New Roman"/>
-          <w:sz w:val="28"/>
-          <w:szCs w:val="28"/>
-          <w:highlight w:val="yellow"/>
-        </w:rPr>
-        <w:t>ФИО</w:t>
-      </w:r>
-      <w:r>
-        <w:rPr>
-          <w:rFonts w:ascii="Times New Roman" w:hAnsi="Times New Roman" w:cs="Times New Roman"/>
-          <w:sz w:val="28"/>
-          <w:szCs w:val="28"/>
-        </w:rPr>
-        <w:t xml:space="preserve">                                                                                   _________________</w:t>
+        </w:rPr>
+      </w:pPr>
+      <w:r>
+        <w:rPr>
+          <w:rFonts w:ascii="Times New Roman" w:hAnsi="Times New Roman" w:cs="Times New Roman"/>
+          <w:sz w:val="28"/>
+          <w:szCs w:val="28"/>
+        </w:rPr>
+        <w:t>{{</w:t>
+      </w:r>
+      <w:proofErr w:type="spellStart"/>
+      <w:r>
+        <w:rPr>
+          <w:rFonts w:ascii="Times New Roman" w:hAnsi="Times New Roman" w:cs="Times New Roman"/>
+          <w:sz w:val="28"/>
+          <w:szCs w:val="28"/>
+          <w:lang w:val="en-US"/>
+        </w:rPr>
+        <w:t>consumerRank</w:t>
+      </w:r>
+      <w:proofErr w:type="spellEnd"/>
+      <w:r>
+        <w:rPr>
+          <w:rFonts w:ascii="Times New Roman" w:hAnsi="Times New Roman" w:cs="Times New Roman"/>
+          <w:sz w:val="28"/>
+          <w:szCs w:val="28"/>
+        </w:rPr>
+        <w:t>}}</w:t>
+      </w:r>
+    </w:p>
+    <w:p>
+      <w:pPr>
+        <w:spacing w:after="0" w:line="240" w:lineRule="auto"/>
+        <w:rPr>
+          <w:rFonts w:ascii="Times New Roman" w:hAnsi="Times New Roman" w:cs="Times New Roman"/>
+          <w:sz w:val="28"/>
+          <w:szCs w:val="28"/>
+        </w:rPr>
+      </w:pPr>
+      <w:r>
+        <w:rPr>
+          <w:rFonts w:ascii="Times New Roman" w:hAnsi="Times New Roman" w:cs="Times New Roman"/>
+          <w:sz w:val="28"/>
+          <w:szCs w:val="28"/>
+        </w:rPr>
+        <w:t>{{</w:t>
+      </w:r>
+      <w:proofErr w:type="spellStart"/>
+      <w:r>
+        <w:rPr>
+          <w:rFonts w:ascii="Times New Roman" w:hAnsi="Times New Roman" w:cs="Times New Roman"/>
+          <w:sz w:val="28"/>
+          <w:szCs w:val="28"/>
+          <w:lang w:val="en-US"/>
+        </w:rPr>
+        <w:t>consumerFio</w:t>
+      </w:r>
+      <w:proofErr w:type="spellEnd"/>
+      <w:r>
+        <w:rPr>
+          <w:rFonts w:ascii="Times New Roman" w:hAnsi="Times New Roman" w:cs="Times New Roman"/>
+          <w:sz w:val="28"/>
+          <w:szCs w:val="28"/>
+          <w:lang w:val="en-US"/>
+        </w:rPr>
+        <w:t>}}</w:t>
       </w:r>
     </w:p>
     <w:p>
@@ -450,8 +599,8 @@
         <w:jc w:val="center"/>
         <w:rPr>
           <w:rFonts w:ascii="Times New Roman" w:hAnsi="Times New Roman" w:cs="Times New Roman"/>
-          <w:sz w:val="28"/>
-          <w:szCs w:val="28"/>
+          <w:b/>
+          <w:sz w:val="28"/>
         </w:rPr>
       </w:pPr>
       <w:r>
@@ -461,23 +610,6 @@
           <w:szCs w:val="28"/>
         </w:rPr>
         <w:t>2023</w:t>
-      </w:r>
-    </w:p>
-    <w:p>
-      <w:pPr>
-        <w:rPr>
-          <w:rFonts w:ascii="Times New Roman" w:hAnsi="Times New Roman" w:cs="Times New Roman"/>
-          <w:b/>
-          <w:sz w:val="28"/>
-        </w:rPr>
-      </w:pPr>
-      <w:r>
-        <w:rPr>
-          <w:rFonts w:ascii="Times New Roman" w:hAnsi="Times New Roman" w:cs="Times New Roman"/>
-          <w:b/>
-          <w:sz w:val="28"/>
-        </w:rPr>
-        <w:br w:type="page"/>
       </w:r>
     </w:p>
     <w:p>
@@ -917,6 +1049,7 @@
           <w:rFonts w:ascii="Times New Roman" w:hAnsi="Times New Roman" w:cs="Times New Roman"/>
           <w:b/>
           <w:sz w:val="28"/>
+          <w:lang w:val="en-US"/>
         </w:rPr>
       </w:pPr>
       <w:r>
@@ -930,30 +1063,31 @@
       <w:r>
         <w:rPr>
           <w:rFonts w:ascii="Times New Roman" w:hAnsi="Times New Roman" w:cs="Times New Roman"/>
-          <w:b/>
-          <w:sz w:val="28"/>
-          <w:highlight w:val="yellow"/>
-        </w:rPr>
-        <w:t>«</w:t>
-      </w:r>
-      <w:r>
-        <w:rPr>
-          <w:rFonts w:ascii="Times New Roman" w:hAnsi="Times New Roman" w:cs="Times New Roman"/>
-          <w:b/>
-          <w:i/>
-          <w:sz w:val="28"/>
-          <w:highlight w:val="yellow"/>
-        </w:rPr>
-        <w:t>Пример</w:t>
-      </w:r>
-      <w:r>
-        <w:rPr>
-          <w:rFonts w:ascii="Times New Roman" w:hAnsi="Times New Roman" w:cs="Times New Roman"/>
-          <w:b/>
-          <w:sz w:val="28"/>
-          <w:highlight w:val="yellow"/>
-        </w:rPr>
-        <w:t>»</w:t>
+          <w:bCs/>
+          <w:sz w:val="28"/>
+          <w:lang w:val="en-US"/>
+        </w:rPr>
+        <w:t>{{</w:t>
+      </w:r>
+      <w:proofErr w:type="spellStart"/>
+      <w:r>
+        <w:rPr>
+          <w:rFonts w:ascii="Times New Roman" w:hAnsi="Times New Roman" w:cs="Times New Roman"/>
+          <w:bCs/>
+          <w:sz w:val="28"/>
+          <w:lang w:val="en-US"/>
+        </w:rPr>
+        <w:t>objectName</w:t>
+      </w:r>
+      <w:proofErr w:type="spellEnd"/>
+      <w:r>
+        <w:rPr>
+          <w:rFonts w:ascii="Times New Roman" w:hAnsi="Times New Roman" w:cs="Times New Roman"/>
+          <w:bCs/>
+          <w:sz w:val="28"/>
+          <w:lang w:val="en-US"/>
+        </w:rPr>
+        <w:t>}}</w:t>
       </w:r>
     </w:p>
     <w:p>
@@ -1157,18 +1291,40 @@
               <w:jc w:val="both"/>
               <w:rPr>
                 <w:rFonts w:ascii="Times New Roman" w:hAnsi="Times New Roman" w:cs="Times New Roman"/>
-                <w:i/>
+                <w:iCs/>
                 <w:sz w:val="28"/>
                 <w:highlight w:val="yellow"/>
-              </w:rPr>
-            </w:pPr>
-            <w:r>
-              <w:rPr>
-                <w:rFonts w:ascii="Times New Roman" w:hAnsi="Times New Roman" w:cs="Times New Roman"/>
-                <w:i/>
-                <w:sz w:val="28"/>
-              </w:rPr>
-              <w:t>Помещение 1</w:t>
+                <w:lang w:val="en-US"/>
+              </w:rPr>
+            </w:pPr>
+            <w:r>
+              <w:rPr>
+                <w:rFonts w:ascii="Times New Roman" w:hAnsi="Times New Roman" w:cs="Times New Roman"/>
+                <w:iCs/>
+                <w:sz w:val="28"/>
+                <w:lang w:val="en-US"/>
+              </w:rPr>
+              <w:t>{{</w:t>
+            </w:r>
+            <w:proofErr w:type="spellStart"/>
+            <w:r>
+              <w:rPr>
+                <w:rFonts w:ascii="Times New Roman" w:hAnsi="Times New Roman" w:cs="Times New Roman"/>
+                <w:iCs/>
+                <w:sz w:val="28"/>
+                <w:lang w:val="en-US"/>
+              </w:rPr>
+              <w:t>objectName</w:t>
+            </w:r>
+            <w:proofErr w:type="spellEnd"/>
+            <w:r>
+              <w:rPr>
+                <w:rFonts w:ascii="Times New Roman" w:hAnsi="Times New Roman" w:cs="Times New Roman"/>
+                <w:iCs/>
+                <w:sz w:val="28"/>
+                <w:lang w:val="en-US"/>
+              </w:rPr>
+              <w:t>}}</w:t>
             </w:r>
           </w:p>
         </w:tc>
@@ -11055,7 +11211,7 @@
   <w:style w:type="paragraph" w:default="1" w:styleId="a">
     <w:name w:val="Normal"/>
     <w:qFormat/>
-    <w:rsid w:val="00DE45EE"/>
+    <w:rsid w:val="00E02BC7"/>
   </w:style>
   <w:style w:type="character" w:default="1" w:styleId="a0">
     <w:name w:val="Default Paragraph Font"/>

</xml_diff>